<commit_message>
revised the Themenwahl documentary
</commit_message>
<xml_diff>
--- a/documentation/Themenwahl.docx
+++ b/documentation/Themenwahl.docx
@@ -17,18 +17,54 @@
         <w:t>Themenwahl</w:t>
       </w:r>
     </w:p>
+    <w:p>
+      <w:r>
+        <w:t>Für den Büp Unterricht ist uns die Aufgabe gegeben worden über ein Halbes oder Ganzes Jahr an einem Selbst ausgesuchten, oder vom Lehrmeister vorgeschlagenes, Projekt zu arbeiten und fertig zu stellen. Meine Idee für ein solches Projekt ist eine Audioanlage, die mit Hilfe eines Bewegungssensors aktiviert wird</w:t>
+      </w:r>
+      <w:r>
+        <w:t>. Dieses Projekt zieht sich über 1. Semester.</w:t>
+      </w:r>
+    </w:p>
     <w:p/>
     <w:p>
       <w:r>
-        <w:t xml:space="preserve">Für den </w:t>
-      </w:r>
-      <w:proofErr w:type="spellStart"/>
-      <w:r>
-        <w:t>Büp</w:t>
-      </w:r>
-      <w:proofErr w:type="spellEnd"/>
-      <w:r>
-        <w:t xml:space="preserve"> Unterricht ist uns die Aufgabe gegeben worden über ein Halbes oder Ganzes Jahr an einem Selbst ausgesuchten, oder vom Lehrmeister vorgeschlagenes, Projekt zu arbeiten und fertig zu stellen. Meine Idee für ein solches Projekt ist eine Audioanlage, die mit Hilfe eines Bewegungssensors aktiviert wird.</w:t>
+        <w:t>Beteiligte:</w:t>
+      </w:r>
+      <w:r>
+        <w:tab/>
+        <w:t>Nora Hüppi</w:t>
+      </w:r>
+      <w:r>
+        <w:tab/>
+        <w:t>(Projektleiterin)</w:t>
+      </w:r>
+    </w:p>
+    <w:p>
+      <w:r>
+        <w:rPr>
+          <w:sz w:val="32"/>
+          <w:szCs w:val="32"/>
+        </w:rPr>
+        <w:tab/>
+      </w:r>
+      <w:r>
+        <w:rPr>
+          <w:sz w:val="32"/>
+          <w:szCs w:val="32"/>
+        </w:rPr>
+        <w:tab/>
+      </w:r>
+      <w:r>
+        <w:t>Christoph Jäger</w:t>
+      </w:r>
+    </w:p>
+    <w:p>
+      <w:r>
+        <w:tab/>
+      </w:r>
+      <w:r>
+        <w:tab/>
+        <w:t>Martin Burger</w:t>
       </w:r>
     </w:p>
     <w:p/>
@@ -162,13 +198,8 @@
         </w:numPr>
       </w:pPr>
       <w:r>
-        <w:t xml:space="preserve">Audio </w:t>
-      </w:r>
-      <w:proofErr w:type="spellStart"/>
-      <w:r>
-        <w:t>libraries</w:t>
-      </w:r>
-      <w:proofErr w:type="spellEnd"/>
+        <w:t>Audio libraries</w:t>
+      </w:r>
     </w:p>
     <w:p>
       <w:pPr>
@@ -178,13 +209,8 @@
         </w:numPr>
       </w:pPr>
       <w:r>
-        <w:t xml:space="preserve">SD-Karten </w:t>
-      </w:r>
-      <w:proofErr w:type="spellStart"/>
-      <w:r>
-        <w:t>libraries</w:t>
-      </w:r>
-      <w:proofErr w:type="spellEnd"/>
+        <w:t>SD-Karten libraries</w:t>
+      </w:r>
     </w:p>
     <w:p>
       <w:pPr>
@@ -194,16 +220,11 @@
         </w:numPr>
       </w:pPr>
       <w:r>
-        <w:t xml:space="preserve">Sensor </w:t>
-      </w:r>
-      <w:proofErr w:type="spellStart"/>
-      <w:r>
-        <w:t>libraries</w:t>
-      </w:r>
-      <w:proofErr w:type="spellEnd"/>
+        <w:t>Sensor libraries</w:t>
+      </w:r>
     </w:p>
-    <w:p/>
     <w:sectPr>
+      <w:headerReference w:type="default" r:id="rId8"/>
       <w:pgSz w:w="11906" w:h="16838"/>
       <w:pgMar w:top="1417" w:right="1417" w:bottom="1134" w:left="1417" w:header="708" w:footer="708" w:gutter="0"/>
       <w:cols w:space="708"/>
@@ -211,6 +232,81 @@
     </w:sectPr>
   </w:body>
 </w:document>
+</file>
+
+<file path=word/endnotes.xml><?xml version="1.0" encoding="utf-8"?>
+<w:endnotes xmlns:wpc="http://schemas.microsoft.com/office/word/2010/wordprocessingCanvas" xmlns:cx="http://schemas.microsoft.com/office/drawing/2014/chartex" xmlns:cx1="http://schemas.microsoft.com/office/drawing/2015/9/8/chartex" xmlns:cx2="http://schemas.microsoft.com/office/drawing/2015/10/21/chartex" xmlns:cx3="http://schemas.microsoft.com/office/drawing/2016/5/9/chartex" xmlns:cx4="http://schemas.microsoft.com/office/drawing/2016/5/10/chartex" xmlns:cx5="http://schemas.microsoft.com/office/drawing/2016/5/11/chartex" xmlns:cx6="http://schemas.microsoft.com/office/drawing/2016/5/12/chartex" xmlns:cx7="http://schemas.microsoft.com/office/drawing/2016/5/13/chartex" xmlns:cx8="http://schemas.microsoft.com/office/drawing/2016/5/14/chartex" xmlns:mc="http://schemas.openxmlformats.org/markup-compatibility/2006" xmlns:aink="http://schemas.microsoft.com/office/drawing/2016/ink" xmlns:am3d="http://schemas.microsoft.com/office/drawing/2017/model3d" xmlns:o="urn:schemas-microsoft-com:office:office" xmlns:oel="http://schemas.microsoft.com/office/2019/extlst" xmlns:r="http://schemas.openxmlformats.org/officeDocument/2006/relationships" xmlns:m="http://schemas.openxmlformats.org/officeDocument/2006/math" xmlns:v="urn:schemas-microsoft-com:vml" xmlns:wp14="http://schemas.microsoft.com/office/word/2010/wordprocessingDrawing" xmlns:wp="http://schemas.openxmlformats.org/drawingml/2006/wordprocessingDrawing" xmlns:w10="urn:schemas-microsoft-com:office:word" xmlns:w="http://schemas.openxmlformats.org/wordprocessingml/2006/main" xmlns:w14="http://schemas.microsoft.com/office/word/2010/wordml" xmlns:w15="http://schemas.microsoft.com/office/word/2012/wordml" xmlns:w16cex="http://schemas.microsoft.com/office/word/2018/wordml/cex" xmlns:w16cid="http://schemas.microsoft.com/office/word/2016/wordml/cid" xmlns:w16="http://schemas.microsoft.com/office/word/2018/wordml" xmlns:w16du="http://schemas.microsoft.com/office/word/2023/wordml/word16du" xmlns:w16sdtdh="http://schemas.microsoft.com/office/word/2020/wordml/sdtdatahash" xmlns:w16se="http://schemas.microsoft.com/office/word/2015/wordml/symex" xmlns:wpg="http://schemas.microsoft.com/office/word/2010/wordprocessingGroup" xmlns:wpi="http://schemas.microsoft.com/office/word/2010/wordprocessingInk" xmlns:wne="http://schemas.microsoft.com/office/word/2006/wordml" xmlns:wps="http://schemas.microsoft.com/office/word/2010/wordprocessingShape" mc:Ignorable="w14 w15 w16se w16cid w16 w16cex w16sdtdh w16du wp14">
+  <w:endnote w:type="separator" w:id="-1">
+    <w:p>
+      <w:pPr>
+        <w:spacing w:after="0" w:line="240" w:lineRule="auto"/>
+      </w:pPr>
+      <w:r>
+        <w:separator/>
+      </w:r>
+    </w:p>
+  </w:endnote>
+  <w:endnote w:type="continuationSeparator" w:id="0">
+    <w:p>
+      <w:pPr>
+        <w:spacing w:after="0" w:line="240" w:lineRule="auto"/>
+      </w:pPr>
+      <w:r>
+        <w:continuationSeparator/>
+      </w:r>
+    </w:p>
+  </w:endnote>
+</w:endnotes>
+</file>
+
+<file path=word/footnotes.xml><?xml version="1.0" encoding="utf-8"?>
+<w:footnotes xmlns:wpc="http://schemas.microsoft.com/office/word/2010/wordprocessingCanvas" xmlns:cx="http://schemas.microsoft.com/office/drawing/2014/chartex" xmlns:cx1="http://schemas.microsoft.com/office/drawing/2015/9/8/chartex" xmlns:cx2="http://schemas.microsoft.com/office/drawing/2015/10/21/chartex" xmlns:cx3="http://schemas.microsoft.com/office/drawing/2016/5/9/chartex" xmlns:cx4="http://schemas.microsoft.com/office/drawing/2016/5/10/chartex" xmlns:cx5="http://schemas.microsoft.com/office/drawing/2016/5/11/chartex" xmlns:cx6="http://schemas.microsoft.com/office/drawing/2016/5/12/chartex" xmlns:cx7="http://schemas.microsoft.com/office/drawing/2016/5/13/chartex" xmlns:cx8="http://schemas.microsoft.com/office/drawing/2016/5/14/chartex" xmlns:mc="http://schemas.openxmlformats.org/markup-compatibility/2006" xmlns:aink="http://schemas.microsoft.com/office/drawing/2016/ink" xmlns:am3d="http://schemas.microsoft.com/office/drawing/2017/model3d" xmlns:o="urn:schemas-microsoft-com:office:office" xmlns:oel="http://schemas.microsoft.com/office/2019/extlst" xmlns:r="http://schemas.openxmlformats.org/officeDocument/2006/relationships" xmlns:m="http://schemas.openxmlformats.org/officeDocument/2006/math" xmlns:v="urn:schemas-microsoft-com:vml" xmlns:wp14="http://schemas.microsoft.com/office/word/2010/wordprocessingDrawing" xmlns:wp="http://schemas.openxmlformats.org/drawingml/2006/wordprocessingDrawing" xmlns:w10="urn:schemas-microsoft-com:office:word" xmlns:w="http://schemas.openxmlformats.org/wordprocessingml/2006/main" xmlns:w14="http://schemas.microsoft.com/office/word/2010/wordml" xmlns:w15="http://schemas.microsoft.com/office/word/2012/wordml" xmlns:w16cex="http://schemas.microsoft.com/office/word/2018/wordml/cex" xmlns:w16cid="http://schemas.microsoft.com/office/word/2016/wordml/cid" xmlns:w16="http://schemas.microsoft.com/office/word/2018/wordml" xmlns:w16du="http://schemas.microsoft.com/office/word/2023/wordml/word16du" xmlns:w16sdtdh="http://schemas.microsoft.com/office/word/2020/wordml/sdtdatahash" xmlns:w16se="http://schemas.microsoft.com/office/word/2015/wordml/symex" xmlns:wpg="http://schemas.microsoft.com/office/word/2010/wordprocessingGroup" xmlns:wpi="http://schemas.microsoft.com/office/word/2010/wordprocessingInk" xmlns:wne="http://schemas.microsoft.com/office/word/2006/wordml" xmlns:wps="http://schemas.microsoft.com/office/word/2010/wordprocessingShape" mc:Ignorable="w14 w15 w16se w16cid w16 w16cex w16sdtdh w16du wp14">
+  <w:footnote w:type="separator" w:id="-1">
+    <w:p>
+      <w:pPr>
+        <w:spacing w:after="0" w:line="240" w:lineRule="auto"/>
+      </w:pPr>
+      <w:r>
+        <w:separator/>
+      </w:r>
+    </w:p>
+  </w:footnote>
+  <w:footnote w:type="continuationSeparator" w:id="0">
+    <w:p>
+      <w:pPr>
+        <w:spacing w:after="0" w:line="240" w:lineRule="auto"/>
+      </w:pPr>
+      <w:r>
+        <w:continuationSeparator/>
+      </w:r>
+    </w:p>
+  </w:footnote>
+</w:footnotes>
+</file>
+
+<file path=word/header1.xml><?xml version="1.0" encoding="utf-8"?>
+<w:hdr xmlns:wpc="http://schemas.microsoft.com/office/word/2010/wordprocessingCanvas" xmlns:cx="http://schemas.microsoft.com/office/drawing/2014/chartex" xmlns:cx1="http://schemas.microsoft.com/office/drawing/2015/9/8/chartex" xmlns:cx2="http://schemas.microsoft.com/office/drawing/2015/10/21/chartex" xmlns:cx3="http://schemas.microsoft.com/office/drawing/2016/5/9/chartex" xmlns:cx4="http://schemas.microsoft.com/office/drawing/2016/5/10/chartex" xmlns:cx5="http://schemas.microsoft.com/office/drawing/2016/5/11/chartex" xmlns:cx6="http://schemas.microsoft.com/office/drawing/2016/5/12/chartex" xmlns:cx7="http://schemas.microsoft.com/office/drawing/2016/5/13/chartex" xmlns:cx8="http://schemas.microsoft.com/office/drawing/2016/5/14/chartex" xmlns:mc="http://schemas.openxmlformats.org/markup-compatibility/2006" xmlns:aink="http://schemas.microsoft.com/office/drawing/2016/ink" xmlns:am3d="http://schemas.microsoft.com/office/drawing/2017/model3d" xmlns:o="urn:schemas-microsoft-com:office:office" xmlns:oel="http://schemas.microsoft.com/office/2019/extlst" xmlns:r="http://schemas.openxmlformats.org/officeDocument/2006/relationships" xmlns:m="http://schemas.openxmlformats.org/officeDocument/2006/math" xmlns:v="urn:schemas-microsoft-com:vml" xmlns:wp14="http://schemas.microsoft.com/office/word/2010/wordprocessingDrawing" xmlns:wp="http://schemas.openxmlformats.org/drawingml/2006/wordprocessingDrawing" xmlns:w10="urn:schemas-microsoft-com:office:word" xmlns:w="http://schemas.openxmlformats.org/wordprocessingml/2006/main" xmlns:w14="http://schemas.microsoft.com/office/word/2010/wordml" xmlns:w15="http://schemas.microsoft.com/office/word/2012/wordml" xmlns:w16cex="http://schemas.microsoft.com/office/word/2018/wordml/cex" xmlns:w16cid="http://schemas.microsoft.com/office/word/2016/wordml/cid" xmlns:w16="http://schemas.microsoft.com/office/word/2018/wordml" xmlns:w16du="http://schemas.microsoft.com/office/word/2023/wordml/word16du" xmlns:w16sdtdh="http://schemas.microsoft.com/office/word/2020/wordml/sdtdatahash" xmlns:w16se="http://schemas.microsoft.com/office/word/2015/wordml/symex" xmlns:wpg="http://schemas.microsoft.com/office/word/2010/wordprocessingGroup" xmlns:wpi="http://schemas.microsoft.com/office/word/2010/wordprocessingInk" xmlns:wne="http://schemas.microsoft.com/office/word/2006/wordml" xmlns:wps="http://schemas.microsoft.com/office/word/2010/wordprocessingShape" mc:Ignorable="w14 w15 w16se w16cid w16 w16cex w16sdtdh w16du wp14">
+  <w:p>
+    <w:pPr>
+      <w:pStyle w:val="Kopfzeile"/>
+    </w:pPr>
+    <w:r>
+      <w:t>Strandbad, AU</w:t>
+    </w:r>
+    <w:r>
+      <w:ptab w:relativeTo="margin" w:alignment="center" w:leader="none"/>
+    </w:r>
+    <w:r>
+      <w:t>26.09.2024</w:t>
+    </w:r>
+    <w:r>
+      <w:ptab w:relativeTo="margin" w:alignment="right" w:leader="none"/>
+    </w:r>
+    <w:r>
+      <w:t>Nora Hüppi</w:t>
+    </w:r>
+  </w:p>
+</w:hdr>
 </file>
 
 <file path=word/numbering.xml><?xml version="1.0" encoding="utf-8"?>
@@ -1733,6 +1829,7 @@
   <w:style w:type="character" w:default="1" w:styleId="Absatz-Standardschriftart">
     <w:name w:val="Default Paragraph Font"/>
     <w:uiPriority w:val="1"/>
+    <w:semiHidden/>
     <w:unhideWhenUsed/>
   </w:style>
   <w:style w:type="table" w:default="1" w:styleId="NormaleTabelle">
@@ -2045,6 +2142,50 @@
       <w:color w:val="0F4761" w:themeColor="accent1" w:themeShade="BF"/>
       <w:spacing w:val="5"/>
     </w:rPr>
+  </w:style>
+  <w:style w:type="paragraph" w:styleId="Kopfzeile">
+    <w:name w:val="header"/>
+    <w:basedOn w:val="Standard"/>
+    <w:link w:val="KopfzeileZchn"/>
+    <w:uiPriority w:val="99"/>
+    <w:unhideWhenUsed/>
+    <w:rsid w:val="006B26E6"/>
+    <w:pPr>
+      <w:tabs>
+        <w:tab w:val="center" w:pos="4536"/>
+        <w:tab w:val="right" w:pos="9072"/>
+      </w:tabs>
+      <w:spacing w:after="0" w:line="240" w:lineRule="auto"/>
+    </w:pPr>
+  </w:style>
+  <w:style w:type="character" w:customStyle="1" w:styleId="KopfzeileZchn">
+    <w:name w:val="Kopfzeile Zchn"/>
+    <w:basedOn w:val="Absatz-Standardschriftart"/>
+    <w:link w:val="Kopfzeile"/>
+    <w:uiPriority w:val="99"/>
+    <w:rsid w:val="006B26E6"/>
+  </w:style>
+  <w:style w:type="paragraph" w:styleId="Fuzeile">
+    <w:name w:val="footer"/>
+    <w:basedOn w:val="Standard"/>
+    <w:link w:val="FuzeileZchn"/>
+    <w:uiPriority w:val="99"/>
+    <w:unhideWhenUsed/>
+    <w:rsid w:val="006B26E6"/>
+    <w:pPr>
+      <w:tabs>
+        <w:tab w:val="center" w:pos="4536"/>
+        <w:tab w:val="right" w:pos="9072"/>
+      </w:tabs>
+      <w:spacing w:after="0" w:line="240" w:lineRule="auto"/>
+    </w:pPr>
+  </w:style>
+  <w:style w:type="character" w:customStyle="1" w:styleId="FuzeileZchn">
+    <w:name w:val="Fußzeile Zchn"/>
+    <w:basedOn w:val="Absatz-Standardschriftart"/>
+    <w:link w:val="Fuzeile"/>
+    <w:uiPriority w:val="99"/>
+    <w:rsid w:val="006B26E6"/>
   </w:style>
 </w:styles>
 </file>
@@ -2342,4 +2483,16 @@
     </a:ext>
   </a:extLst>
 </a:theme>
+</file>
+
+<file path=customXml/item1.xml><?xml version="1.0" encoding="utf-8"?>
+<b:Sources xmlns:b="http://schemas.openxmlformats.org/officeDocument/2006/bibliography" xmlns="http://schemas.openxmlformats.org/officeDocument/2006/bibliography" SelectedStyle="\APASixthEditionOfficeOnline.xsl" StyleName="APA" Version="6"/>
+</file>
+
+<file path=customXml/itemProps1.xml><?xml version="1.0" encoding="utf-8"?>
+<ds:datastoreItem xmlns:ds="http://schemas.openxmlformats.org/officeDocument/2006/customXml" ds:itemID="{B87585F7-E92A-428A-BF28-6438751A17C9}">
+  <ds:schemaRefs>
+    <ds:schemaRef ds:uri="http://schemas.openxmlformats.org/officeDocument/2006/bibliography"/>
+  </ds:schemaRefs>
+</ds:datastoreItem>
 </file>
</xml_diff>